<commit_message>
Update proposal to reflect simplified goals
</commit_message>
<xml_diff>
--- a/Misc Notes.docx
+++ b/Misc Notes.docx
@@ -357,8 +357,32 @@
       </w:r>
     </w:p>
     <w:p>
+      <w:pPr>
+        <w:pStyle w:val="ListParagraph"/>
+        <w:numPr>
+          <w:ilvl w:val="0"/>
+          <w:numId w:val="3"/>
+        </w:numPr>
+      </w:pPr>
+      <w:r>
+        <w:t>Python numpy compiler and Anaconda links within link.</w:t>
+      </w:r>
       <w:bookmarkStart w:id="0" w:name="_GoBack"/>
       <w:bookmarkEnd w:id="0"/>
+      <w:r>
+        <w:br/>
+      </w:r>
+      <w:hyperlink r:id="rId6" w:history="1">
+        <w:r>
+          <w:rPr>
+            <w:rStyle w:val="Hyperlink"/>
+          </w:rPr>
+          <w:t>http://nbviewer.jupyter.org/gist/harrism/f5707335f40af9463c43</w:t>
+        </w:r>
+      </w:hyperlink>
+      <w:r>
+        <w:t xml:space="preserve"> </w:t>
+      </w:r>
     </w:p>
     <w:sectPr>
       <w:pgSz w:w="11906" w:h="16838"/>
@@ -486,6 +510,118 @@
     </w:lvl>
   </w:abstractNum>
   <w:abstractNum w:abstractNumId="1" w15:restartNumberingAfterBreak="0">
+    <w:nsid w:val="58712FD0"/>
+    <w:multiLevelType w:val="hybridMultilevel"/>
+    <w:tmpl w:val="51A0B7DC"/>
+    <w:lvl w:ilvl="0" w:tplc="789C73BC">
+      <w:numFmt w:val="bullet"/>
+      <w:lvlText w:val="-"/>
+      <w:lvlJc w:val="left"/>
+      <w:pPr>
+        <w:ind w:left="720" w:hanging="360"/>
+      </w:pPr>
+      <w:rPr>
+        <w:rFonts w:ascii="Calibri" w:eastAsiaTheme="minorHAnsi" w:hAnsi="Calibri" w:cstheme="minorBidi" w:hint="default"/>
+      </w:rPr>
+    </w:lvl>
+    <w:lvl w:ilvl="1" w:tplc="0C090003" w:tentative="1">
+      <w:start w:val="1"/>
+      <w:numFmt w:val="bullet"/>
+      <w:lvlText w:val="o"/>
+      <w:lvlJc w:val="left"/>
+      <w:pPr>
+        <w:ind w:left="1440" w:hanging="360"/>
+      </w:pPr>
+      <w:rPr>
+        <w:rFonts w:ascii="Courier New" w:hAnsi="Courier New" w:cs="Courier New" w:hint="default"/>
+      </w:rPr>
+    </w:lvl>
+    <w:lvl w:ilvl="2" w:tplc="0C090005" w:tentative="1">
+      <w:start w:val="1"/>
+      <w:numFmt w:val="bullet"/>
+      <w:lvlText w:val=""/>
+      <w:lvlJc w:val="left"/>
+      <w:pPr>
+        <w:ind w:left="2160" w:hanging="360"/>
+      </w:pPr>
+      <w:rPr>
+        <w:rFonts w:ascii="Wingdings" w:hAnsi="Wingdings" w:hint="default"/>
+      </w:rPr>
+    </w:lvl>
+    <w:lvl w:ilvl="3" w:tplc="0C090001" w:tentative="1">
+      <w:start w:val="1"/>
+      <w:numFmt w:val="bullet"/>
+      <w:lvlText w:val=""/>
+      <w:lvlJc w:val="left"/>
+      <w:pPr>
+        <w:ind w:left="2880" w:hanging="360"/>
+      </w:pPr>
+      <w:rPr>
+        <w:rFonts w:ascii="Symbol" w:hAnsi="Symbol" w:hint="default"/>
+      </w:rPr>
+    </w:lvl>
+    <w:lvl w:ilvl="4" w:tplc="0C090003" w:tentative="1">
+      <w:start w:val="1"/>
+      <w:numFmt w:val="bullet"/>
+      <w:lvlText w:val="o"/>
+      <w:lvlJc w:val="left"/>
+      <w:pPr>
+        <w:ind w:left="3600" w:hanging="360"/>
+      </w:pPr>
+      <w:rPr>
+        <w:rFonts w:ascii="Courier New" w:hAnsi="Courier New" w:cs="Courier New" w:hint="default"/>
+      </w:rPr>
+    </w:lvl>
+    <w:lvl w:ilvl="5" w:tplc="0C090005" w:tentative="1">
+      <w:start w:val="1"/>
+      <w:numFmt w:val="bullet"/>
+      <w:lvlText w:val=""/>
+      <w:lvlJc w:val="left"/>
+      <w:pPr>
+        <w:ind w:left="4320" w:hanging="360"/>
+      </w:pPr>
+      <w:rPr>
+        <w:rFonts w:ascii="Wingdings" w:hAnsi="Wingdings" w:hint="default"/>
+      </w:rPr>
+    </w:lvl>
+    <w:lvl w:ilvl="6" w:tplc="0C090001" w:tentative="1">
+      <w:start w:val="1"/>
+      <w:numFmt w:val="bullet"/>
+      <w:lvlText w:val=""/>
+      <w:lvlJc w:val="left"/>
+      <w:pPr>
+        <w:ind w:left="5040" w:hanging="360"/>
+      </w:pPr>
+      <w:rPr>
+        <w:rFonts w:ascii="Symbol" w:hAnsi="Symbol" w:hint="default"/>
+      </w:rPr>
+    </w:lvl>
+    <w:lvl w:ilvl="7" w:tplc="0C090003" w:tentative="1">
+      <w:start w:val="1"/>
+      <w:numFmt w:val="bullet"/>
+      <w:lvlText w:val="o"/>
+      <w:lvlJc w:val="left"/>
+      <w:pPr>
+        <w:ind w:left="5760" w:hanging="360"/>
+      </w:pPr>
+      <w:rPr>
+        <w:rFonts w:ascii="Courier New" w:hAnsi="Courier New" w:cs="Courier New" w:hint="default"/>
+      </w:rPr>
+    </w:lvl>
+    <w:lvl w:ilvl="8" w:tplc="0C090005" w:tentative="1">
+      <w:start w:val="1"/>
+      <w:numFmt w:val="bullet"/>
+      <w:lvlText w:val=""/>
+      <w:lvlJc w:val="left"/>
+      <w:pPr>
+        <w:ind w:left="6480" w:hanging="360"/>
+      </w:pPr>
+      <w:rPr>
+        <w:rFonts w:ascii="Wingdings" w:hAnsi="Wingdings" w:hint="default"/>
+      </w:rPr>
+    </w:lvl>
+  </w:abstractNum>
+  <w:abstractNum w:abstractNumId="2" w15:restartNumberingAfterBreak="0">
     <w:nsid w:val="71353D5A"/>
     <w:multiLevelType w:val="hybridMultilevel"/>
     <w:tmpl w:val="72E67006"/>
@@ -599,10 +735,13 @@
     </w:lvl>
   </w:abstractNum>
   <w:num w:numId="1">
-    <w:abstractNumId w:val="1"/>
+    <w:abstractNumId w:val="2"/>
   </w:num>
   <w:num w:numId="2">
     <w:abstractNumId w:val="0"/>
+  </w:num>
+  <w:num w:numId="3">
+    <w:abstractNumId w:val="1"/>
   </w:num>
 </w:numbering>
 </file>
@@ -1145,6 +1284,17 @@
       <w:szCs w:val="24"/>
     </w:rPr>
   </w:style>
+  <w:style w:type="character" w:styleId="Hyperlink">
+    <w:name w:val="Hyperlink"/>
+    <w:basedOn w:val="DefaultParagraphFont"/>
+    <w:uiPriority w:val="99"/>
+    <w:unhideWhenUsed/>
+    <w:rsid w:val="004608C9"/>
+    <w:rPr>
+      <w:color w:val="0563C1" w:themeColor="hyperlink"/>
+      <w:u w:val="single"/>
+    </w:rPr>
+  </w:style>
 </w:styles>
 </file>
 

</xml_diff>